<commit_message>
starting with java web dev
</commit_message>
<xml_diff>
--- a/MSSQL/Sql Practice/Notes.docx
+++ b/MSSQL/Sql Practice/Notes.docx
@@ -152,22 +152,54 @@
           <w:b/>
           <w:bCs/>
         </w:rPr>
-        <w:t xml:space="preserve">    email VARCHAR(255) UNIQUE,</w:t>
-      </w:r>
-    </w:p>
-    <w:p>
-      <w:pPr>
-        <w:rPr>
-          <w:b/>
-          <w:bCs/>
-        </w:rPr>
-      </w:pPr>
-      <w:r>
-        <w:rPr>
-          <w:b/>
-          <w:bCs/>
-        </w:rPr>
-        <w:t xml:space="preserve">    name VARCHAR(100)</w:t>
+        <w:t xml:space="preserve">    email </w:t>
+      </w:r>
+      <w:proofErr w:type="gramStart"/>
+      <w:r>
+        <w:rPr>
+          <w:b/>
+          <w:bCs/>
+        </w:rPr>
+        <w:t>VARCHAR(</w:t>
+      </w:r>
+      <w:proofErr w:type="gramEnd"/>
+      <w:r>
+        <w:rPr>
+          <w:b/>
+          <w:bCs/>
+        </w:rPr>
+        <w:t>255) UNIQUE,</w:t>
+      </w:r>
+    </w:p>
+    <w:p>
+      <w:pPr>
+        <w:rPr>
+          <w:b/>
+          <w:bCs/>
+        </w:rPr>
+      </w:pPr>
+      <w:r>
+        <w:rPr>
+          <w:b/>
+          <w:bCs/>
+        </w:rPr>
+        <w:t xml:space="preserve">    name </w:t>
+      </w:r>
+      <w:proofErr w:type="gramStart"/>
+      <w:r>
+        <w:rPr>
+          <w:b/>
+          <w:bCs/>
+        </w:rPr>
+        <w:t>VARCHAR(</w:t>
+      </w:r>
+      <w:proofErr w:type="gramEnd"/>
+      <w:r>
+        <w:rPr>
+          <w:b/>
+          <w:bCs/>
+        </w:rPr>
+        <w:t>100)</w:t>
       </w:r>
     </w:p>
     <w:p>
@@ -244,7 +276,23 @@
           <w:b/>
           <w:bCs/>
         </w:rPr>
-        <w:t xml:space="preserve"> VARCHAR(255),</w:t>
+        <w:t xml:space="preserve"> </w:t>
+      </w:r>
+      <w:proofErr w:type="gramStart"/>
+      <w:r>
+        <w:rPr>
+          <w:b/>
+          <w:bCs/>
+        </w:rPr>
+        <w:t>VARCHAR(</w:t>
+      </w:r>
+      <w:proofErr w:type="gramEnd"/>
+      <w:r>
+        <w:rPr>
+          <w:b/>
+          <w:bCs/>
+        </w:rPr>
+        <w:t>255),</w:t>
       </w:r>
     </w:p>
     <w:p>
@@ -357,6 +405,22 @@
     <w:p>
       <w:r>
         <w:t xml:space="preserve">Cascading – need to check </w:t>
+      </w:r>
+    </w:p>
+    <w:p>
+      <w:r>
+        <w:t>VIEWS</w:t>
+      </w:r>
+    </w:p>
+    <w:p>
+      <w:r>
+        <w:lastRenderedPageBreak/>
+        <w:t>Stored procedures</w:t>
+      </w:r>
+    </w:p>
+    <w:p>
+      <w:r>
+        <w:t>Triggers</w:t>
       </w:r>
     </w:p>
     <w:p/>

</xml_diff>